<commit_message>
hab bissl weitergearbeitet lol
</commit_message>
<xml_diff>
--- a/GT_paper_draft_v3.docx
+++ b/GT_paper_draft_v3.docx
@@ -256,6 +256,7 @@
           <w:id w:val="-43530240"/>
           <w:citation/>
         </w:sdtPr>
+        <w:sdtEndPr/>
         <w:sdtContent>
           <w:r>
             <w:rPr>
@@ -374,6 +375,7 @@
           <w:id w:val="-606045149"/>
           <w:citation/>
         </w:sdtPr>
+        <w:sdtEndPr/>
         <w:sdtContent>
           <w:r>
             <w:rPr>
@@ -522,6 +524,25 @@
         </w:rPr>
         <w:t>actions taken by tech giants? Are these big companies even a threat for our freedom?</w:t>
       </w:r>
+      <w:r>
+        <w:rPr>
+          <w:rFonts w:cstheme="minorHAnsi"/>
+          <w:sz w:val="24"/>
+          <w:szCs w:val="24"/>
+          <w:lang w:val="en-US"/>
+        </w:rPr>
+        <w:t xml:space="preserve"> </w:t>
+      </w:r>
+      <w:r>
+        <w:rPr>
+          <w:rFonts w:cstheme="minorHAnsi"/>
+          <w:color w:val="FF0000"/>
+          <w:sz w:val="24"/>
+          <w:szCs w:val="24"/>
+          <w:lang w:val="en-US"/>
+        </w:rPr>
+        <w:t>Or are the governmental regulations even a threat for the freedom of these companies?</w:t>
+      </w:r>
     </w:p>
     <w:p>
       <w:pPr>
@@ -596,6 +617,7 @@
           <w:id w:val="1611162994"/>
           <w:citation/>
         </w:sdtPr>
+        <w:sdtEndPr/>
         <w:sdtContent>
           <w:r>
             <w:rPr>
@@ -730,6 +752,7 @@
           <w:id w:val="-86462518"/>
           <w:citation/>
         </w:sdtPr>
+        <w:sdtEndPr/>
         <w:sdtContent>
           <w:r>
             <w:rPr>
@@ -830,6 +853,7 @@
           <w:id w:val="1915968627"/>
           <w:citation/>
         </w:sdtPr>
+        <w:sdtEndPr/>
         <w:sdtContent>
           <w:r>
             <w:rPr>
@@ -979,6 +1003,7 @@
           <w:id w:val="-1112671809"/>
           <w:citation/>
         </w:sdtPr>
+        <w:sdtEndPr/>
         <w:sdtContent>
           <w:r>
             <w:rPr>
@@ -1033,6 +1058,7 @@
           <w:id w:val="-1996643343"/>
           <w:citation/>
         </w:sdtPr>
+        <w:sdtEndPr/>
         <w:sdtContent>
           <w:r>
             <w:rPr>
@@ -1087,6 +1113,7 @@
           <w:id w:val="1099071078"/>
           <w:citation/>
         </w:sdtPr>
+        <w:sdtEndPr/>
         <w:sdtContent>
           <w:r>
             <w:rPr>
@@ -1515,6 +1542,7 @@
           <w:id w:val="1295412810"/>
           <w:citation/>
         </w:sdtPr>
+        <w:sdtEndPr/>
         <w:sdtContent>
           <w:r>
             <w:rPr>
@@ -1689,8 +1717,256 @@
           <w:lang w:val="en-US"/>
         </w:rPr>
         <w:lastRenderedPageBreak/>
-        <w:t>Contradictions to American Freedom</w:t>
-      </w:r>
+        <w:t>American Freedom vs Big Companies</w:t>
+      </w:r>
+    </w:p>
+    <w:p>
+      <w:pPr>
+        <w:spacing w:after="0"/>
+        <w:jc w:val="both"/>
+        <w:rPr>
+          <w:sz w:val="24"/>
+          <w:szCs w:val="24"/>
+          <w:lang w:val="en-US"/>
+        </w:rPr>
+      </w:pPr>
+      <w:r>
+        <w:rPr>
+          <w:sz w:val="24"/>
+          <w:szCs w:val="24"/>
+          <w:lang w:val="en-US"/>
+        </w:rPr>
+        <w:t>The fear</w:t>
+      </w:r>
+      <w:r>
+        <w:rPr>
+          <w:sz w:val="24"/>
+          <w:szCs w:val="24"/>
+          <w:lang w:val="en-US"/>
+        </w:rPr>
+        <w:t xml:space="preserve"> of many Americans is that a handful </w:t>
+      </w:r>
+      <w:r>
+        <w:rPr>
+          <w:sz w:val="24"/>
+          <w:szCs w:val="24"/>
+          <w:lang w:val="en-US"/>
+        </w:rPr>
+        <w:t>corporates</w:t>
+      </w:r>
+      <w:r>
+        <w:rPr>
+          <w:sz w:val="24"/>
+          <w:szCs w:val="24"/>
+          <w:lang w:val="en-US"/>
+        </w:rPr>
+        <w:t xml:space="preserve"> will own the whole industry in the US and even in the world. </w:t>
+      </w:r>
+      <w:r>
+        <w:rPr>
+          <w:sz w:val="24"/>
+          <w:szCs w:val="24"/>
+          <w:lang w:val="en-US"/>
+        </w:rPr>
+        <w:t xml:space="preserve">If we look on the US markets it is already partly the case. </w:t>
+      </w:r>
+    </w:p>
+    <w:p>
+      <w:pPr>
+        <w:spacing w:after="0"/>
+        <w:jc w:val="both"/>
+        <w:rPr>
+          <w:sz w:val="24"/>
+          <w:szCs w:val="24"/>
+          <w:lang w:val="en-US"/>
+        </w:rPr>
+      </w:pPr>
+      <w:r>
+        <w:rPr>
+          <w:sz w:val="24"/>
+          <w:szCs w:val="24"/>
+          <w:lang w:val="en-US"/>
+        </w:rPr>
+        <w:t>Let us take Facebook as example. Through technical innovations like the Internet, which enabled mass advertising personalized for individuals, Facebook came to huge success. Of course, they dominate the internet in part because they have developed great products, but they also dominate because they make it harder for other companies to enter the market and compete. The consequences are reduced quality of their offerings, limit</w:t>
+      </w:r>
+      <w:r>
+        <w:rPr>
+          <w:sz w:val="24"/>
+          <w:szCs w:val="24"/>
+          <w:lang w:val="en-US"/>
+        </w:rPr>
+        <w:t>ed</w:t>
+      </w:r>
+      <w:r>
+        <w:rPr>
+          <w:sz w:val="24"/>
+          <w:szCs w:val="24"/>
+          <w:lang w:val="en-US"/>
+        </w:rPr>
+        <w:t xml:space="preserve"> choices for consumers and inhibition of innovation </w:t>
+      </w:r>
+      <w:sdt>
+        <w:sdtPr>
+          <w:rPr>
+            <w:sz w:val="24"/>
+            <w:szCs w:val="24"/>
+            <w:lang w:val="en-US"/>
+          </w:rPr>
+          <w:id w:val="527383869"/>
+          <w:citation/>
+        </w:sdtPr>
+        <w:sdtContent>
+          <w:r>
+            <w:rPr>
+              <w:sz w:val="24"/>
+              <w:szCs w:val="24"/>
+              <w:lang w:val="en-US"/>
+            </w:rPr>
+            <w:fldChar w:fldCharType="begin"/>
+          </w:r>
+          <w:r>
+            <w:rPr>
+              <w:sz w:val="24"/>
+              <w:szCs w:val="24"/>
+              <w:lang w:val="en-US"/>
+            </w:rPr>
+            <w:instrText xml:space="preserve"> CITATION WSJ20 \l 1031 </w:instrText>
+          </w:r>
+          <w:r>
+            <w:rPr>
+              <w:sz w:val="24"/>
+              <w:szCs w:val="24"/>
+              <w:lang w:val="en-US"/>
+            </w:rPr>
+            <w:fldChar w:fldCharType="separate"/>
+          </w:r>
+          <w:r>
+            <w:rPr>
+              <w:noProof/>
+              <w:sz w:val="24"/>
+              <w:szCs w:val="24"/>
+              <w:lang w:val="en-US"/>
+            </w:rPr>
+            <w:t>(WSJ 2020)</w:t>
+          </w:r>
+          <w:r>
+            <w:rPr>
+              <w:sz w:val="24"/>
+              <w:szCs w:val="24"/>
+              <w:lang w:val="en-US"/>
+            </w:rPr>
+            <w:fldChar w:fldCharType="end"/>
+          </w:r>
+        </w:sdtContent>
+      </w:sdt>
+      <w:r>
+        <w:rPr>
+          <w:sz w:val="24"/>
+          <w:szCs w:val="24"/>
+          <w:lang w:val="en-US"/>
+        </w:rPr>
+        <w:t xml:space="preserve">. </w:t>
+      </w:r>
+      <w:r>
+        <w:rPr>
+          <w:sz w:val="24"/>
+          <w:szCs w:val="24"/>
+          <w:lang w:val="en-US"/>
+        </w:rPr>
+        <w:t>So, it seems like there must be an outer intervention to keep a fair competition. But is it not a restriction of freedom for these digital giants? They offer good products and act mainly compliant with the law or at least on the border of the law. Through intelligent marketing and good development, they worked their selves to a global player. S</w:t>
+      </w:r>
+    </w:p>
+    <w:p>
+      <w:pPr>
+        <w:spacing w:after="0"/>
+        <w:jc w:val="both"/>
+        <w:rPr>
+          <w:sz w:val="24"/>
+          <w:szCs w:val="24"/>
+          <w:lang w:val="en-US"/>
+        </w:rPr>
+      </w:pPr>
+    </w:p>
+    <w:p>
+      <w:pPr>
+        <w:spacing w:after="0"/>
+        <w:jc w:val="both"/>
+        <w:rPr>
+          <w:sz w:val="24"/>
+          <w:szCs w:val="24"/>
+        </w:rPr>
+      </w:pPr>
+      <w:proofErr w:type="spellStart"/>
+      <w:r>
+        <w:rPr>
+          <w:color w:val="FF0000"/>
+          <w:sz w:val="24"/>
+          <w:szCs w:val="24"/>
+        </w:rPr>
+        <w:t>Conclusion</w:t>
+      </w:r>
+      <w:proofErr w:type="spellEnd"/>
+      <w:r>
+        <w:rPr>
+          <w:color w:val="FF0000"/>
+          <w:sz w:val="24"/>
+          <w:szCs w:val="24"/>
+        </w:rPr>
+        <w:t xml:space="preserve"> soll sein</w:t>
+      </w:r>
+      <w:r>
+        <w:rPr>
+          <w:sz w:val="24"/>
+          <w:szCs w:val="24"/>
+        </w:rPr>
+        <w:t>: Ja, di</w:t>
+      </w:r>
+      <w:r>
+        <w:rPr>
+          <w:sz w:val="24"/>
+          <w:szCs w:val="24"/>
+        </w:rPr>
+        <w:t xml:space="preserve">e sollen weitermachen. Die haben </w:t>
+      </w:r>
+      <w:proofErr w:type="spellStart"/>
+      <w:r>
+        <w:rPr>
+          <w:sz w:val="24"/>
+          <w:szCs w:val="24"/>
+        </w:rPr>
+        <w:t>sichs</w:t>
+      </w:r>
+      <w:proofErr w:type="spellEnd"/>
+      <w:r>
+        <w:rPr>
+          <w:sz w:val="24"/>
+          <w:szCs w:val="24"/>
+        </w:rPr>
+        <w:t xml:space="preserve"> ja verdient. Aber die müssen mit fairen Mitteln agieren, sodass Konkurrenten eine Chance haben. Biden und EU-Institutionen regeln da auch mit. Monopolbildung verhindern (mehr erklären warum das schlecht ist). Kartellbildung verhindern. Gegenseite zeigen: Amazon ist erfolgreich, weil die es einfach gut machen. Was spricht dagegen?</w:t>
+      </w:r>
+    </w:p>
+    <w:p>
+      <w:pPr>
+        <w:spacing w:after="0"/>
+        <w:jc w:val="both"/>
+        <w:rPr>
+          <w:sz w:val="24"/>
+          <w:szCs w:val="24"/>
+        </w:rPr>
+      </w:pPr>
+    </w:p>
+    <w:p>
+      <w:pPr>
+        <w:spacing w:after="0"/>
+        <w:jc w:val="both"/>
+        <w:rPr>
+          <w:b/>
+          <w:bCs/>
+          <w:sz w:val="24"/>
+          <w:szCs w:val="24"/>
+          <w:highlight w:val="yellow"/>
+        </w:rPr>
+      </w:pPr>
     </w:p>
     <w:p>
       <w:pPr>
@@ -1702,187 +1978,8 @@
         <w:spacing w:after="0"/>
         <w:jc w:val="both"/>
         <w:rPr>
-          <w:lang w:val="en-US"/>
-        </w:rPr>
-      </w:pPr>
-      <w:r>
-        <w:rPr>
-          <w:lang w:val="en-US"/>
-        </w:rPr>
-        <w:t>Consumer monitoring, Privacy issues</w:t>
-      </w:r>
-    </w:p>
-    <w:p>
-      <w:pPr>
-        <w:pStyle w:val="Listenabsatz"/>
-        <w:numPr>
-          <w:ilvl w:val="0"/>
-          <w:numId w:val="11"/>
-        </w:numPr>
-        <w:spacing w:after="0"/>
-        <w:jc w:val="both"/>
-        <w:rPr>
-          <w:lang w:val="en-US"/>
-        </w:rPr>
-      </w:pPr>
-      <w:r>
-        <w:rPr>
-          <w:lang w:val="en-US"/>
-        </w:rPr>
-        <w:t>Global Players vs government</w:t>
-      </w:r>
-    </w:p>
-    <w:p>
-      <w:pPr>
-        <w:pStyle w:val="Listenabsatz"/>
-        <w:numPr>
-          <w:ilvl w:val="0"/>
-          <w:numId w:val="11"/>
-        </w:numPr>
-        <w:spacing w:after="0"/>
-        <w:jc w:val="both"/>
-        <w:rPr>
-          <w:lang w:val="en-US"/>
-        </w:rPr>
-      </w:pPr>
-      <w:r>
-        <w:rPr>
-          <w:lang w:val="en-US"/>
-        </w:rPr>
-        <w:t>No regulation of companies -&gt; freedom to take actions</w:t>
-      </w:r>
-    </w:p>
-    <w:p>
-      <w:pPr>
-        <w:pStyle w:val="Listenabsatz"/>
-        <w:numPr>
-          <w:ilvl w:val="0"/>
-          <w:numId w:val="11"/>
-        </w:numPr>
-        <w:spacing w:after="0"/>
-        <w:jc w:val="both"/>
-        <w:rPr>
-          <w:lang w:val="en-US"/>
-        </w:rPr>
-      </w:pPr>
-      <w:r>
-        <w:rPr>
-          <w:lang w:val="en-US"/>
-        </w:rPr>
-        <w:t>iPhone sales, Amazon’s control of e-commerce, Google &amp; Facebook ad duopoly</w:t>
-      </w:r>
-    </w:p>
-    <w:p>
-      <w:pPr>
-        <w:pStyle w:val="Listenabsatz"/>
-        <w:numPr>
-          <w:ilvl w:val="1"/>
-          <w:numId w:val="11"/>
-        </w:numPr>
-        <w:spacing w:after="0"/>
-        <w:jc w:val="both"/>
-        <w:rPr>
-          <w:lang w:val="en-US"/>
-        </w:rPr>
-      </w:pPr>
-      <w:r>
-        <w:rPr>
-          <w:lang w:val="en-US"/>
-        </w:rPr>
-        <w:t>need investigations into its dominance</w:t>
-      </w:r>
-    </w:p>
-    <w:p>
-      <w:pPr>
-        <w:pStyle w:val="Listenabsatz"/>
-        <w:numPr>
-          <w:ilvl w:val="0"/>
-          <w:numId w:val="11"/>
-        </w:numPr>
-        <w:spacing w:after="0"/>
-        <w:jc w:val="both"/>
-        <w:rPr>
-          <w:lang w:val="en-US"/>
-        </w:rPr>
-      </w:pPr>
-      <w:r>
-        <w:rPr>
-          <w:lang w:val="en-US"/>
-        </w:rPr>
-        <w:t>rise of tech stocks during corona pandemic -&gt; dominance!!</w:t>
-      </w:r>
-    </w:p>
-    <w:p>
-      <w:pPr>
-        <w:pStyle w:val="Listenabsatz"/>
-        <w:numPr>
-          <w:ilvl w:val="0"/>
-          <w:numId w:val="11"/>
-        </w:numPr>
-        <w:spacing w:after="0"/>
-        <w:jc w:val="both"/>
-        <w:rPr>
-          <w:lang w:val="en-US"/>
-        </w:rPr>
-      </w:pPr>
-      <w:r>
-        <w:rPr>
-          <w:lang w:val="en-US"/>
-        </w:rPr>
-        <w:t>Tech CEOs have so much money (look at Forbes list)</w:t>
-      </w:r>
-    </w:p>
-    <w:p>
-      <w:pPr>
-        <w:pStyle w:val="Listenabsatz"/>
-        <w:numPr>
-          <w:ilvl w:val="0"/>
-          <w:numId w:val="11"/>
-        </w:numPr>
-        <w:spacing w:after="0"/>
-        <w:jc w:val="both"/>
-        <w:rPr>
-          <w:lang w:val="en-US"/>
-        </w:rPr>
-      </w:pPr>
-      <w:r>
-        <w:rPr>
-          <w:lang w:val="en-US"/>
-        </w:rPr>
-        <w:t>EU restrictions</w:t>
-      </w:r>
-      <w:r>
-        <w:rPr>
-          <w:lang w:val="en-US"/>
-        </w:rPr>
-        <w:t>: anticompetitive behavior online -&gt; multi-</w:t>
-      </w:r>
-      <w:proofErr w:type="gramStart"/>
-      <w:r>
-        <w:rPr>
-          <w:lang w:val="en-US"/>
-        </w:rPr>
-        <w:t>billion dollar</w:t>
-      </w:r>
-      <w:proofErr w:type="gramEnd"/>
-      <w:r>
-        <w:rPr>
-          <w:lang w:val="en-US"/>
-        </w:rPr>
-        <w:t xml:space="preserve"> fines. EU legislators have US tech in their sights</w:t>
-      </w:r>
-    </w:p>
-    <w:p>
-      <w:pPr>
-        <w:pStyle w:val="Listenabsatz"/>
-        <w:numPr>
-          <w:ilvl w:val="0"/>
-          <w:numId w:val="11"/>
-        </w:numPr>
-        <w:spacing w:after="0"/>
-        <w:jc w:val="both"/>
-        <w:rPr>
-          <w:rFonts w:cstheme="minorHAnsi"/>
+          <w:b/>
+          <w:bCs/>
           <w:sz w:val="20"/>
           <w:szCs w:val="20"/>
           <w:lang w:val="en-US"/>
@@ -1890,110 +1987,47 @@
       </w:pPr>
       <w:r>
         <w:rPr>
-          <w:rFonts w:cstheme="minorHAnsi"/>
-          <w:color w:val="000000"/>
-          <w:shd w:val="clear" w:color="auto" w:fill="FFFFFF"/>
-          <w:lang w:val="en-US"/>
-        </w:rPr>
-        <w:t xml:space="preserve">There have been unconfirmed reports that Swedish music streaming service Spotify, and other big European tech firms, lobbied to adjust the conditions to ensure they </w:t>
-      </w:r>
-      <w:proofErr w:type="gramStart"/>
-      <w:r>
-        <w:rPr>
-          <w:rFonts w:cstheme="minorHAnsi"/>
-          <w:color w:val="000000"/>
-          <w:shd w:val="clear" w:color="auto" w:fill="FFFFFF"/>
-          <w:lang w:val="en-US"/>
-        </w:rPr>
-        <w:t>didn't</w:t>
-      </w:r>
-      <w:proofErr w:type="gramEnd"/>
-      <w:r>
-        <w:rPr>
-          <w:rFonts w:cstheme="minorHAnsi"/>
-          <w:color w:val="000000"/>
-          <w:shd w:val="clear" w:color="auto" w:fill="FFFFFF"/>
-          <w:lang w:val="en-US"/>
-        </w:rPr>
-        <w:t xml:space="preserve"> apply to them.</w:t>
-      </w:r>
-    </w:p>
-    <w:p>
-      <w:pPr>
-        <w:pStyle w:val="Listenabsatz"/>
-        <w:numPr>
-          <w:ilvl w:val="0"/>
-          <w:numId w:val="11"/>
-        </w:numPr>
-        <w:spacing w:after="0"/>
-        <w:jc w:val="both"/>
-        <w:rPr>
-          <w:rFonts w:cstheme="minorHAnsi"/>
+          <w:rFonts w:ascii="Georgia" w:hAnsi="Georgia"/>
+          <w:color w:val="333333"/>
           <w:sz w:val="20"/>
           <w:szCs w:val="20"/>
           <w:lang w:val="en-US"/>
         </w:rPr>
-      </w:pPr>
-      <w:r>
-        <w:rPr>
-          <w:rFonts w:cstheme="minorHAnsi"/>
-          <w:color w:val="000000"/>
-          <w:shd w:val="clear" w:color="auto" w:fill="FFFFFF"/>
-          <w:lang w:val="en-US"/>
-        </w:rPr>
-        <w:t>US tech: antitrust</w:t>
-      </w:r>
-    </w:p>
-    <w:p>
-      <w:pPr>
-        <w:pStyle w:val="Listenabsatz"/>
-        <w:numPr>
-          <w:ilvl w:val="0"/>
-          <w:numId w:val="11"/>
-        </w:numPr>
-        <w:spacing w:after="0"/>
-        <w:jc w:val="both"/>
-        <w:rPr>
-          <w:rFonts w:cstheme="minorHAnsi"/>
+        <w:t xml:space="preserve">The challenge for policy makers is how to preserve </w:t>
+      </w:r>
+      <w:proofErr w:type="gramStart"/>
+      <w:r>
+        <w:rPr>
+          <w:rFonts w:ascii="Georgia" w:hAnsi="Georgia"/>
+          <w:color w:val="333333"/>
           <w:sz w:val="20"/>
           <w:szCs w:val="20"/>
           <w:lang w:val="en-US"/>
         </w:rPr>
-      </w:pPr>
-      <w:r>
-        <w:rPr>
-          <w:rFonts w:cstheme="minorHAnsi"/>
-          <w:color w:val="000000"/>
-          <w:shd w:val="clear" w:color="auto" w:fill="FFFFFF"/>
-          <w:lang w:val="en-US"/>
-        </w:rPr>
-        <w:t>Joe Biden vs Facebook. Policy shift. Regulations. Freedom?</w:t>
-      </w:r>
-    </w:p>
-    <w:p>
-      <w:pPr>
-        <w:pStyle w:val="Listenabsatz"/>
-        <w:numPr>
-          <w:ilvl w:val="0"/>
-          <w:numId w:val="11"/>
-        </w:numPr>
-        <w:spacing w:after="0"/>
-        <w:jc w:val="both"/>
-        <w:rPr>
-          <w:rFonts w:cstheme="minorHAnsi"/>
+        <w:t>what’s</w:t>
+      </w:r>
+      <w:proofErr w:type="gramEnd"/>
+      <w:r>
+        <w:rPr>
+          <w:rFonts w:ascii="Georgia" w:hAnsi="Georgia"/>
+          <w:color w:val="333333"/>
           <w:sz w:val="20"/>
           <w:szCs w:val="20"/>
           <w:lang w:val="en-US"/>
         </w:rPr>
-      </w:pPr>
-      <w:r>
-        <w:rPr>
-          <w:rFonts w:cstheme="minorHAnsi"/>
-          <w:color w:val="000000"/>
-          <w:shd w:val="clear" w:color="auto" w:fill="FFFFFF"/>
-          <w:lang w:val="en-US"/>
-        </w:rPr>
-        <w:t>Democrats vs Tech Freedom</w:t>
+        <w:t xml:space="preserve"> good about the digital giants while moving the digital economy toward the promise of capitalism, in which competition supports vibrant innovation and benefits consumers. </w:t>
+      </w:r>
+      <w:r>
+        <w:rPr>
+          <w:rFonts w:ascii="Georgia" w:hAnsi="Georgia"/>
+          <w:b/>
+          <w:bCs/>
+          <w:color w:val="333333"/>
+          <w:sz w:val="20"/>
+          <w:szCs w:val="20"/>
+          <w:lang w:val="en-US"/>
+        </w:rPr>
+        <w:t>Better enforcement of merger and antitrust law can play a role, but the best approach would be to establish new pro-competition regulation to specify the rules of the road, providing greater certainty for companies large and small, expanded opportunity for new companies to enter the market, and greater choice and control for consumers.</w:t>
       </w:r>
     </w:p>
     <w:p>
@@ -2005,155 +2039,21 @@
         </w:numPr>
         <w:jc w:val="both"/>
         <w:rPr>
-          <w:rFonts w:ascii="Arial" w:hAnsi="Arial" w:cs="Arial"/>
+          <w:lang w:val="en-US"/>
+        </w:rPr>
+      </w:pPr>
+      <w:r>
+        <w:rPr>
+          <w:rFonts w:ascii="Georgia" w:hAnsi="Georgia"/>
+          <w:b/>
           <w:bCs/>
-          <w:highlight w:val="cyan"/>
-          <w:lang w:val="en-US"/>
-        </w:rPr>
-      </w:pPr>
-      <w:r>
-        <w:rPr>
-          <w:rFonts w:ascii="Arial" w:hAnsi="Arial" w:cs="Arial"/>
-          <w:highlight w:val="cyan"/>
-          <w:lang w:val="en-US"/>
-        </w:rPr>
-        <w:t>Role of the government in the free market and economy?</w:t>
-      </w:r>
-    </w:p>
-    <w:p>
-      <w:pPr>
-        <w:pStyle w:val="Listenabsatz"/>
-        <w:numPr>
-          <w:ilvl w:val="0"/>
-          <w:numId w:val="11"/>
-        </w:numPr>
-        <w:jc w:val="both"/>
-        <w:rPr>
-          <w:rFonts w:ascii="Arial" w:hAnsi="Arial" w:cs="Arial"/>
-          <w:bCs/>
-          <w:highlight w:val="lightGray"/>
-          <w:lang w:val="en-US"/>
-        </w:rPr>
-      </w:pPr>
-      <w:r>
-        <w:rPr>
-          <w:rFonts w:ascii="Arial" w:hAnsi="Arial" w:cs="Arial"/>
-          <w:highlight w:val="cyan"/>
-          <w:lang w:val="en-US"/>
-        </w:rPr>
-        <w:t>Controversial from the start. Plans like Obama Care have opposition from many business leaders and conservative politicians</w:t>
-      </w:r>
-      <w:r>
-        <w:rPr>
-          <w:rFonts w:ascii="Arial" w:hAnsi="Arial" w:cs="Arial"/>
-          <w:b/>
-          <w:highlight w:val="lightGray"/>
-          <w:lang w:val="en-US"/>
-        </w:rPr>
-        <w:t xml:space="preserve"> </w:t>
-      </w:r>
-      <w:r>
-        <w:rPr>
-          <w:rFonts w:ascii="Arial" w:hAnsi="Arial" w:cs="Arial"/>
-          <w:b/>
-          <w:highlight w:val="lightGray"/>
-          <w:lang w:val="en-US"/>
-        </w:rPr>
-        <w:t>Advertisement in the US became dominant</w:t>
-      </w:r>
-      <w:r>
-        <w:rPr>
-          <w:rFonts w:ascii="Arial" w:hAnsi="Arial" w:cs="Arial"/>
-          <w:bCs/>
-          <w:highlight w:val="lightGray"/>
-          <w:lang w:val="en-US"/>
-        </w:rPr>
-        <w:t xml:space="preserve"> -&gt; “Anywhere the eye can see, it is likely to see an ad”</w:t>
-      </w:r>
-    </w:p>
-    <w:p>
-      <w:pPr>
-        <w:pStyle w:val="Listenabsatz"/>
-        <w:numPr>
-          <w:ilvl w:val="0"/>
-          <w:numId w:val="11"/>
-        </w:numPr>
-        <w:jc w:val="both"/>
-        <w:rPr>
-          <w:rFonts w:ascii="Arial" w:hAnsi="Arial" w:cs="Arial"/>
-          <w:bCs/>
-          <w:highlight w:val="lightGray"/>
-          <w:lang w:val="en-US"/>
-        </w:rPr>
-      </w:pPr>
-      <w:r>
-        <w:rPr>
-          <w:rFonts w:ascii="Arial" w:hAnsi="Arial" w:cs="Arial"/>
-          <w:b/>
-          <w:highlight w:val="lightGray"/>
-          <w:lang w:val="en-US"/>
-        </w:rPr>
-        <w:t>Internet revolution</w:t>
-      </w:r>
-      <w:r>
-        <w:rPr>
-          <w:rFonts w:ascii="Arial" w:hAnsi="Arial" w:cs="Arial"/>
-          <w:bCs/>
-          <w:highlight w:val="lightGray"/>
-          <w:lang w:val="en-US"/>
-        </w:rPr>
-        <w:t>: change of emphasis from mass advertising to target marketing</w:t>
-      </w:r>
-    </w:p>
-    <w:p>
-      <w:pPr>
-        <w:pStyle w:val="Listenabsatz"/>
-        <w:numPr>
-          <w:ilvl w:val="0"/>
-          <w:numId w:val="11"/>
-        </w:numPr>
-        <w:jc w:val="both"/>
-        <w:rPr>
-          <w:rFonts w:ascii="Arial" w:hAnsi="Arial" w:cs="Arial"/>
-          <w:b/>
-          <w:i/>
-          <w:highlight w:val="lightGray"/>
-          <w:lang w:val="en-US"/>
-        </w:rPr>
-      </w:pPr>
-      <w:r>
-        <w:rPr>
-          <w:rFonts w:ascii="Arial" w:hAnsi="Arial" w:cs="Arial"/>
-          <w:b/>
-          <w:highlight w:val="lightGray"/>
-          <w:lang w:val="en-US"/>
-        </w:rPr>
-        <w:t>Internet upside</w:t>
-      </w:r>
-      <w:r>
-        <w:rPr>
-          <w:rFonts w:ascii="Arial" w:hAnsi="Arial" w:cs="Arial"/>
-          <w:highlight w:val="lightGray"/>
-          <w:lang w:val="en-US"/>
-        </w:rPr>
-        <w:t>: customization and personalization for individuals</w:t>
-      </w:r>
-    </w:p>
-    <w:p>
-      <w:pPr>
-        <w:pStyle w:val="Listenabsatz"/>
-        <w:numPr>
-          <w:ilvl w:val="1"/>
-          <w:numId w:val="11"/>
-        </w:numPr>
-        <w:spacing w:after="0"/>
-        <w:jc w:val="both"/>
-        <w:rPr>
+          <w:color w:val="333333"/>
           <w:sz w:val="20"/>
           <w:szCs w:val="20"/>
           <w:lang w:val="en-US"/>
         </w:rPr>
-      </w:pPr>
+        <w:t>Lack of competition is costly</w:t>
+      </w:r>
       <w:r>
         <w:rPr>
           <w:rFonts w:ascii="Georgia" w:hAnsi="Georgia"/>
@@ -2162,24 +2062,20 @@
           <w:szCs w:val="20"/>
           <w:lang w:val="en-US"/>
         </w:rPr>
-        <w:t>Digital giants like Google and Facebook dominate the internet in part because they have developed great products. But they are also gigantic because they make it harder for other companies to enter the market and compete. This reduces the quality of their offerings, limits choices for consumers, and inhibits innovation.</w:t>
-      </w:r>
-    </w:p>
-    <w:p>
-      <w:pPr>
-        <w:pStyle w:val="Listenabsatz"/>
-        <w:numPr>
-          <w:ilvl w:val="1"/>
-          <w:numId w:val="11"/>
-        </w:numPr>
-        <w:spacing w:after="0"/>
-        <w:jc w:val="both"/>
-        <w:rPr>
+        <w:t xml:space="preserve">. </w:t>
+      </w:r>
+      <w:r>
+        <w:rPr>
+          <w:rFonts w:ascii="Georgia" w:hAnsi="Georgia"/>
+          <w:b/>
+          <w:bCs/>
+          <w:color w:val="333333"/>
           <w:sz w:val="20"/>
           <w:szCs w:val="20"/>
           <w:lang w:val="en-US"/>
         </w:rPr>
-      </w:pPr>
+        <w:t>Although digital platforms provide products that are ostensibly free for consumers, they come with costs. Consumers pay higher prices on advertised products and are left with fewer choices, less privacy protection and slower innovation.</w:t>
+      </w:r>
       <w:r>
         <w:rPr>
           <w:rFonts w:ascii="Georgia" w:hAnsi="Georgia"/>
@@ -2188,52 +2084,7 @@
           <w:szCs w:val="20"/>
           <w:lang w:val="en-US"/>
         </w:rPr>
-        <w:t xml:space="preserve">The challenge for policy makers is how to preserve </w:t>
-      </w:r>
-      <w:proofErr w:type="gramStart"/>
-      <w:r>
-        <w:rPr>
-          <w:rFonts w:ascii="Georgia" w:hAnsi="Georgia"/>
-          <w:color w:val="333333"/>
-          <w:sz w:val="20"/>
-          <w:szCs w:val="20"/>
-          <w:lang w:val="en-US"/>
-        </w:rPr>
-        <w:t>what’s</w:t>
-      </w:r>
-      <w:proofErr w:type="gramEnd"/>
-      <w:r>
-        <w:rPr>
-          <w:rFonts w:ascii="Georgia" w:hAnsi="Georgia"/>
-          <w:color w:val="333333"/>
-          <w:sz w:val="20"/>
-          <w:szCs w:val="20"/>
-          <w:lang w:val="en-US"/>
-        </w:rPr>
-        <w:t xml:space="preserve"> good about the digital giants while moving the digital economy toward the promise of capitalism, in which competition supports vibrant innovation and benefits consumers. Better enforcement of merger and antitrust law can play a role, but the best approach would be to establish new pro-competition regulation to specify the rules of the road, providing greater certainty for companies large and small, expanded opportunity for new companies to enter the market, and greater choice and control for consumers.</w:t>
-      </w:r>
-    </w:p>
-    <w:p>
-      <w:pPr>
-        <w:pStyle w:val="Listenabsatz"/>
-        <w:numPr>
-          <w:ilvl w:val="1"/>
-          <w:numId w:val="11"/>
-        </w:numPr>
-        <w:jc w:val="both"/>
-        <w:rPr>
-          <w:lang w:val="en-US"/>
-        </w:rPr>
-      </w:pPr>
-      <w:r>
-        <w:rPr>
-          <w:rFonts w:ascii="Georgia" w:hAnsi="Georgia"/>
-          <w:color w:val="333333"/>
-          <w:sz w:val="20"/>
-          <w:szCs w:val="20"/>
-          <w:lang w:val="en-US"/>
-        </w:rPr>
-        <w:t xml:space="preserve">Lack of competition is costly. Although digital platforms provide products that are ostensibly free for consumers, they come with costs. Consumers pay higher prices on advertised products and are left with fewer choices, less privacy protection and slower innovation. </w:t>
+        <w:t xml:space="preserve"> </w:t>
       </w:r>
       <w:sdt>
         <w:sdtPr>
@@ -2280,25 +2131,44 @@
     </w:p>
     <w:p>
       <w:pPr>
+        <w:pStyle w:val="Listenabsatz"/>
+        <w:spacing w:after="0"/>
         <w:jc w:val="both"/>
         <w:rPr>
-          <w:lang w:val="en-US"/>
-        </w:rPr>
-      </w:pPr>
-      <w:r>
-        <w:rPr>
-          <w:lang w:val="en-US"/>
-        </w:rPr>
-        <w:br w:type="page"/>
-      </w:r>
+          <w:b/>
+          <w:bCs/>
+          <w:sz w:val="24"/>
+          <w:szCs w:val="24"/>
+          <w:highlight w:val="yellow"/>
+          <w:lang w:val="en-US"/>
+        </w:rPr>
+      </w:pPr>
     </w:p>
     <w:p>
       <w:pPr>
-        <w:pStyle w:val="Listenabsatz"/>
-        <w:numPr>
-          <w:ilvl w:val="0"/>
-          <w:numId w:val="6"/>
-        </w:numPr>
+        <w:rPr>
+          <w:b/>
+          <w:bCs/>
+          <w:sz w:val="24"/>
+          <w:szCs w:val="24"/>
+          <w:highlight w:val="yellow"/>
+          <w:lang w:val="en-US"/>
+        </w:rPr>
+      </w:pPr>
+      <w:r>
+        <w:rPr>
+          <w:b/>
+          <w:bCs/>
+          <w:sz w:val="24"/>
+          <w:szCs w:val="24"/>
+          <w:highlight w:val="yellow"/>
+          <w:lang w:val="en-US"/>
+        </w:rPr>
+        <w:br w:type="page"/>
+      </w:r>
+    </w:p>
+    <w:p>
+      <w:pPr>
         <w:spacing w:after="0"/>
         <w:jc w:val="both"/>
         <w:rPr>
@@ -5488,7 +5358,7 @@
     <b:MonthAccessed>1</b:MonthAccessed>
     <b:DayAccessed>5</b:DayAccessed>
     <b:URL>https://www.hollywoodreporter.com/news/eu-unveils-bills-targeting-big-tech-companies</b:URL>
-    <b:RefOrder>2</b:RefOrder>
+    <b:RefOrder>3</b:RefOrder>
   </b:Source>
   <b:Source>
     <b:Tag>hbr21</b:Tag>
@@ -5503,7 +5373,7 @@
     <b:Year>2020</b:Year>
     <b:Month>12</b:Month>
     <b:Day>17</b:Day>
-    <b:RefOrder>3</b:RefOrder>
+    <b:RefOrder>4</b:RefOrder>
   </b:Source>
   <b:Source>
     <b:Tag>WSJ20</b:Tag>
@@ -5518,7 +5388,7 @@
     <b:DayAccessed>5</b:DayAccessed>
     <b:URL>https://www.wsj.com/articles/tech-giants-and-social-media-need-smart-regulation-11607555833</b:URL>
     <b:InternetSiteTitle>Wall Street Journal</b:InternetSiteTitle>
-    <b:RefOrder>4</b:RefOrder>
+    <b:RefOrder>5</b:RefOrder>
   </b:Source>
   <b:Source>
     <b:Tag>Kea14</b:Tag>
@@ -5540,13 +5410,13 @@
     </b:Author>
     <b:City>New York</b:City>
     <b:Publisher>Longman</b:Publisher>
-    <b:RefOrder>5</b:RefOrder>
+    <b:RefOrder>2</b:RefOrder>
   </b:Source>
 </b:Sources>
 </file>
 
 <file path=customXml/itemProps1.xml><?xml version="1.0" encoding="utf-8"?>
-<ds:datastoreItem xmlns:ds="http://schemas.openxmlformats.org/officeDocument/2006/customXml" ds:itemID="{4321B923-4D80-4599-90FE-30D43034244C}">
+<ds:datastoreItem xmlns:ds="http://schemas.openxmlformats.org/officeDocument/2006/customXml" ds:itemID="{CAFC55AB-E9E1-47A8-86CC-44C51154074B}">
   <ds:schemaRefs>
     <ds:schemaRef ds:uri="http://schemas.openxmlformats.org/officeDocument/2006/bibliography"/>
   </ds:schemaRefs>

</xml_diff>